<commit_message>
Synchro avec projet d'origine
</commit_message>
<xml_diff>
--- a/NotesKitKat.docx
+++ b/NotesKitKat.docx
@@ -2,6 +2,12 @@
 <file path=word/document.xml><?xml version="1.0" encoding="utf-8"?>
 <w:document xmlns:wpc="http://schemas.microsoft.com/office/word/2010/wordprocessingCanvas" xmlns:mo="http://schemas.microsoft.com/office/mac/office/2008/main" xmlns:mc="http://schemas.openxmlformats.org/markup-compatibility/2006" xmlns:mv="urn:schemas-microsoft-com:mac:vml" xmlns:o="urn:schemas-microsoft-com:office:office" xmlns:r="http://schemas.openxmlformats.org/officeDocument/2006/relationships" xmlns:m="http://schemas.openxmlformats.org/officeDocument/2006/math" xmlns:v="urn:schemas-microsoft-com:vml" xmlns:wp14="http://schemas.microsoft.com/office/word/2010/wordprocessingDrawing" xmlns:wp="http://schemas.openxmlformats.org/drawingml/2006/wordprocessingDrawing" xmlns:w10="urn:schemas-microsoft-com:office:word" xmlns:w="http://schemas.openxmlformats.org/wordprocessingml/2006/main" xmlns:w14="http://schemas.microsoft.com/office/word/2010/wordml" xmlns:w15="http://schemas.microsoft.com/office/word/2012/wordml" xmlns:wpg="http://schemas.microsoft.com/office/word/2010/wordprocessingGroup" xmlns:wpi="http://schemas.microsoft.com/office/word/2010/wordprocessingInk" xmlns:wne="http://schemas.microsoft.com/office/word/2006/wordml" xmlns:wps="http://schemas.microsoft.com/office/word/2010/wordprocessingShape" mc:Ignorable="w14 w15 wp14">
   <w:body>
+    <w:p>
+      <w:pPr>
+        <w:pStyle w:val="Subtitle"/>
+        <w:jc w:val="both"/>
+      </w:pPr>
+    </w:p>
     <w:p>
       <w:pPr>
         <w:pStyle w:val="Subtitle"/>
@@ -360,7 +366,15 @@
         <w:jc w:val="both"/>
       </w:pPr>
       <w:r>
-        <w:t xml:space="preserve">CCD vs CMOS ? </w:t>
+        <w:t xml:space="preserve">CCD vs </w:t>
+      </w:r>
+      <w:proofErr w:type="gramStart"/>
+      <w:r>
+        <w:t>CMOS ?</w:t>
+      </w:r>
+      <w:proofErr w:type="gramEnd"/>
+      <w:r>
+        <w:t xml:space="preserve"> </w:t>
       </w:r>
       <w:hyperlink r:id="rId8" w:history="1">
         <w:r>
@@ -404,7 +418,43 @@
           <w:sz w:val="20"/>
           <w:szCs w:val="20"/>
         </w:rPr>
-        <w:t>A much more important value is the size of the camera’s aperture, commonly listed as an f-number. The f-number is a ratio between the focal length and size of the hole, and tells you how much light can pass through to the sensor. An f-number of 2, expressed typically as f/2, means the focal length is twice the size of the aperture; f/4 would be a focal length 4 times the aperture, and so forth.</w:t>
+        <w:t xml:space="preserve">A much more important value is the size of the camera’s aperture, commonly listed as </w:t>
+      </w:r>
+      <w:proofErr w:type="gramStart"/>
+      <w:r>
+        <w:rPr>
+          <w:rFonts w:ascii="Helvetica Neue" w:hAnsi="Helvetica Neue"/>
+          <w:sz w:val="20"/>
+          <w:szCs w:val="20"/>
+        </w:rPr>
+        <w:t>an</w:t>
+      </w:r>
+      <w:proofErr w:type="gramEnd"/>
+      <w:r>
+        <w:rPr>
+          <w:rFonts w:ascii="Helvetica Neue" w:hAnsi="Helvetica Neue"/>
+          <w:sz w:val="20"/>
+          <w:szCs w:val="20"/>
+        </w:rPr>
+        <w:t xml:space="preserve"> f-number. The f-number is a ratio between the focal length and size of the hole, and tells you how much light can pass through to the sensor. </w:t>
+      </w:r>
+      <w:proofErr w:type="gramStart"/>
+      <w:r>
+        <w:rPr>
+          <w:rFonts w:ascii="Helvetica Neue" w:hAnsi="Helvetica Neue"/>
+          <w:sz w:val="20"/>
+          <w:szCs w:val="20"/>
+        </w:rPr>
+        <w:t>An</w:t>
+      </w:r>
+      <w:proofErr w:type="gramEnd"/>
+      <w:r>
+        <w:rPr>
+          <w:rFonts w:ascii="Helvetica Neue" w:hAnsi="Helvetica Neue"/>
+          <w:sz w:val="20"/>
+          <w:szCs w:val="20"/>
+        </w:rPr>
+        <w:t xml:space="preserve"> f-number of 2, expressed typically as f/2, means the focal length is twice the size of the aperture; f/4 would be a focal length 4 times the aperture, and so forth.</w:t>
       </w:r>
     </w:p>
     <w:p>
@@ -632,16 +682,8 @@
           <w:sz w:val="20"/>
           <w:szCs w:val="20"/>
         </w:rPr>
-        <w:t xml:space="preserve">Lenses with wide maximum apertures, such as f/1.4, are great for shallow depth of field. You can isolate one part of a subject, keeping it in focus while blurring the rest of the image. Many </w:t>
-      </w:r>
-      <w:r>
-        <w:rPr>
-          <w:rFonts w:ascii="Helvetica Neue" w:hAnsi="Helvetica Neue"/>
-          <w:sz w:val="20"/>
-          <w:szCs w:val="20"/>
-        </w:rPr>
         <w:lastRenderedPageBreak/>
-        <w:t>photographers use this technique to great artistic effect.</w:t>
+        <w:t>Lenses with wide maximum apertures, such as f/1.4, are great for shallow depth of field. You can isolate one part of a subject, keeping it in focus while blurring the rest of the image. Many photographers use this technique to great artistic effect.</w:t>
       </w:r>
     </w:p>
     <w:p>
@@ -752,7 +794,47 @@
           <w:sz w:val="20"/>
           <w:szCs w:val="20"/>
         </w:rPr>
-        <w:t>/5.6 (intermédiaire entre tél f/2 et f/12)</w:t>
+        <w:t>/5.6 (</w:t>
+      </w:r>
+      <w:proofErr w:type="spellStart"/>
+      <w:r>
+        <w:rPr>
+          <w:rFonts w:ascii="Helvetica Neue" w:hAnsi="Helvetica Neue" w:cs="Asap-Regular"/>
+          <w:color w:val="343434"/>
+          <w:sz w:val="20"/>
+          <w:szCs w:val="20"/>
+        </w:rPr>
+        <w:t>intermédiaire</w:t>
+      </w:r>
+      <w:proofErr w:type="spellEnd"/>
+      <w:r>
+        <w:rPr>
+          <w:rFonts w:ascii="Helvetica Neue" w:hAnsi="Helvetica Neue" w:cs="Asap-Regular"/>
+          <w:color w:val="343434"/>
+          <w:sz w:val="20"/>
+          <w:szCs w:val="20"/>
+        </w:rPr>
+        <w:t xml:space="preserve"> entre </w:t>
+      </w:r>
+      <w:proofErr w:type="spellStart"/>
+      <w:r>
+        <w:rPr>
+          <w:rFonts w:ascii="Helvetica Neue" w:hAnsi="Helvetica Neue" w:cs="Asap-Regular"/>
+          <w:color w:val="343434"/>
+          <w:sz w:val="20"/>
+          <w:szCs w:val="20"/>
+        </w:rPr>
+        <w:t>tél</w:t>
+      </w:r>
+      <w:proofErr w:type="spellEnd"/>
+      <w:r>
+        <w:rPr>
+          <w:rFonts w:ascii="Helvetica Neue" w:hAnsi="Helvetica Neue" w:cs="Asap-Regular"/>
+          <w:color w:val="343434"/>
+          <w:sz w:val="20"/>
+          <w:szCs w:val="20"/>
+        </w:rPr>
+        <w:t xml:space="preserve"> f/2 et f/12)</w:t>
       </w:r>
     </w:p>
     <w:p>
@@ -1056,26 +1138,352 @@
       </w:r>
     </w:p>
     <w:p>
-      <w:r>
-        <w:t>E = L*pi/4*(d/f)^2*cos(alpha)^4</w:t>
-      </w:r>
-    </w:p>
-    <w:p>
-      <w:r>
+      <w:pPr>
+        <w:rPr>
+          <w:rFonts w:ascii="Helvetica Neue" w:hAnsi="Helvetica Neue"/>
+          <w:sz w:val="20"/>
+          <w:szCs w:val="20"/>
+        </w:rPr>
+      </w:pPr>
+      <w:r>
+        <w:rPr>
+          <w:rFonts w:ascii="Helvetica Neue" w:hAnsi="Helvetica Neue"/>
+          <w:sz w:val="20"/>
+          <w:szCs w:val="20"/>
+        </w:rPr>
+        <w:t>E = L*pi/4*(d/</w:t>
+      </w:r>
+      <w:proofErr w:type="gramStart"/>
+      <w:r>
+        <w:rPr>
+          <w:rFonts w:ascii="Helvetica Neue" w:hAnsi="Helvetica Neue"/>
+          <w:sz w:val="20"/>
+          <w:szCs w:val="20"/>
+        </w:rPr>
+        <w:t>f)^</w:t>
+      </w:r>
+      <w:proofErr w:type="gramEnd"/>
+      <w:r>
+        <w:rPr>
+          <w:rFonts w:ascii="Helvetica Neue" w:hAnsi="Helvetica Neue"/>
+          <w:sz w:val="20"/>
+          <w:szCs w:val="20"/>
+        </w:rPr>
+        <w:t>2*cos(alpha)^4</w:t>
+      </w:r>
+    </w:p>
+    <w:p>
+      <w:pPr>
+        <w:rPr>
+          <w:rFonts w:ascii="Helvetica Neue" w:hAnsi="Helvetica Neue"/>
+          <w:sz w:val="20"/>
+          <w:szCs w:val="20"/>
+        </w:rPr>
+      </w:pPr>
+      <w:r>
+        <w:rPr>
+          <w:rFonts w:ascii="Helvetica Neue" w:hAnsi="Helvetica Neue"/>
+          <w:sz w:val="20"/>
+          <w:szCs w:val="20"/>
+        </w:rPr>
         <w:t>Where E image irradiance, L scene radiance, alpha (angle between image point-center of the lens and optical axis), f/d f-number</w:t>
       </w:r>
     </w:p>
+    <w:p>
+      <w:pPr>
+        <w:rPr>
+          <w:rFonts w:ascii="Helvetica Neue" w:hAnsi="Helvetica Neue"/>
+          <w:sz w:val="20"/>
+          <w:szCs w:val="20"/>
+        </w:rPr>
+      </w:pPr>
+    </w:p>
+    <w:p>
+      <w:pPr>
+        <w:rPr>
+          <w:rFonts w:ascii="Helvetica Neue" w:hAnsi="Helvetica Neue"/>
+          <w:sz w:val="20"/>
+          <w:szCs w:val="20"/>
+        </w:rPr>
+      </w:pPr>
+      <w:proofErr w:type="spellStart"/>
+      <w:r>
+        <w:rPr>
+          <w:rFonts w:ascii="Helvetica Neue" w:hAnsi="Helvetica Neue"/>
+          <w:sz w:val="20"/>
+          <w:szCs w:val="20"/>
+        </w:rPr>
+        <w:t>Lambertian</w:t>
+      </w:r>
+      <w:proofErr w:type="spellEnd"/>
+      <w:r>
+        <w:rPr>
+          <w:rFonts w:ascii="Helvetica Neue" w:hAnsi="Helvetica Neue"/>
+          <w:sz w:val="20"/>
+          <w:szCs w:val="20"/>
+        </w:rPr>
+        <w:t xml:space="preserve"> surface = </w:t>
+      </w:r>
+      <w:r>
+        <w:rPr>
+          <w:rFonts w:ascii="Helvetica Neue" w:hAnsi="Helvetica Neue"/>
+          <w:sz w:val="20"/>
+          <w:szCs w:val="20"/>
+        </w:rPr>
+        <w:t>equally bright from all directions and reflects all incident light</w:t>
+      </w:r>
+    </w:p>
     <w:p/>
     <w:p>
-      <w:r>
-        <w:t xml:space="preserve">Lambertian surface = </w:t>
-      </w:r>
-      <w:r>
-        <w:t>equally bright from all directions and reflects all incident light</w:t>
+      <w:pPr>
+        <w:pStyle w:val="Subtitle"/>
+      </w:pPr>
+      <w:r>
+        <w:t>Albedo</w:t>
+      </w:r>
+    </w:p>
+    <w:p>
+      <w:pPr>
+        <w:rPr>
+          <w:rFonts w:ascii="Helvetica Neue" w:hAnsi="Helvetica Neue"/>
+          <w:sz w:val="20"/>
+          <w:szCs w:val="20"/>
+        </w:rPr>
+      </w:pPr>
+      <w:r>
+        <w:rPr>
+          <w:rFonts w:ascii="Helvetica Neue" w:hAnsi="Helvetica Neue"/>
+          <w:sz w:val="20"/>
+          <w:szCs w:val="20"/>
+        </w:rPr>
+        <w:t xml:space="preserve">The albedo of a surface is the fraction of the incident sunlight that the surface reflects. </w:t>
+      </w:r>
+      <w:r>
+        <w:rPr>
+          <w:rFonts w:ascii="Helvetica Neue" w:hAnsi="Helvetica Neue"/>
+          <w:sz w:val="20"/>
+          <w:szCs w:val="20"/>
+        </w:rPr>
+        <w:t>(paper)</w:t>
+      </w:r>
+    </w:p>
+    <w:p>
+      <w:pPr>
+        <w:widowControl w:val="0"/>
+        <w:autoSpaceDE w:val="0"/>
+        <w:autoSpaceDN w:val="0"/>
+        <w:adjustRightInd w:val="0"/>
+        <w:rPr>
+          <w:rFonts w:ascii="Arial" w:hAnsi="Arial" w:cs="Arial"/>
+          <w:b/>
+          <w:bCs/>
+          <w:color w:val="262626"/>
+        </w:rPr>
+      </w:pPr>
+      <w:r>
+        <w:rPr>
+          <w:rFonts w:ascii="Helvetica Neue" w:hAnsi="Helvetica Neue"/>
+          <w:sz w:val="20"/>
+          <w:szCs w:val="20"/>
+        </w:rPr>
+        <w:t xml:space="preserve">Mars -&gt; </w:t>
+      </w:r>
+      <w:r>
+        <w:rPr>
+          <w:rFonts w:ascii="Helvetica Neue" w:hAnsi="Helvetica Neue"/>
+          <w:sz w:val="20"/>
+          <w:szCs w:val="20"/>
+        </w:rPr>
+        <w:t>Chalk</w:t>
+      </w:r>
+      <w:r>
+        <w:rPr>
+          <w:rFonts w:ascii="Helvetica Neue" w:hAnsi="Helvetica Neue"/>
+          <w:sz w:val="20"/>
+          <w:szCs w:val="20"/>
+        </w:rPr>
+        <w:t xml:space="preserve"> (</w:t>
+      </w:r>
+      <w:r>
+        <w:rPr>
+          <w:rFonts w:ascii="Helvetica Neue" w:hAnsi="Helvetica Neue"/>
+          <w:sz w:val="20"/>
+          <w:szCs w:val="20"/>
+        </w:rPr>
+        <w:t>0.45</w:t>
+      </w:r>
+      <w:r>
+        <w:rPr>
+          <w:rFonts w:ascii="Helvetica Neue" w:hAnsi="Helvetica Neue"/>
+          <w:sz w:val="20"/>
+          <w:szCs w:val="20"/>
+        </w:rPr>
+        <w:t>) to</w:t>
+      </w:r>
+      <w:r>
+        <w:rPr>
+          <w:rFonts w:ascii="Helvetica Neue" w:hAnsi="Helvetica Neue"/>
+          <w:sz w:val="20"/>
+          <w:szCs w:val="20"/>
+        </w:rPr>
+        <w:t xml:space="preserve"> charcoal (0.05)</w:t>
+      </w:r>
+      <w:r>
+        <w:rPr>
+          <w:rFonts w:ascii="Helvetica Neue" w:hAnsi="Helvetica Neue"/>
+          <w:sz w:val="20"/>
+          <w:szCs w:val="20"/>
+        </w:rPr>
+        <w:t xml:space="preserve"> </w:t>
+      </w:r>
+      <w:r>
+        <w:rPr>
+          <w:rFonts w:ascii="Helvetica Neue" w:hAnsi="Helvetica Neue"/>
+          <w:sz w:val="20"/>
+          <w:szCs w:val="20"/>
+        </w:rPr>
+        <w:t xml:space="preserve">Climate: Present, Past and Future (Routledge </w:t>
+      </w:r>
+      <w:r>
+        <w:rPr>
+          <w:rFonts w:ascii="Helvetica Neue" w:hAnsi="Helvetica Neue"/>
+          <w:sz w:val="20"/>
+          <w:szCs w:val="20"/>
+        </w:rPr>
+        <w:t>Revivals): Volume 1</w:t>
+      </w:r>
+      <w:r>
+        <w:rPr>
+          <w:rFonts w:ascii="Arial" w:hAnsi="Arial" w:cs="Arial"/>
+          <w:b/>
+          <w:bCs/>
+          <w:color w:val="262626"/>
+        </w:rPr>
+        <w:t xml:space="preserve"> </w:t>
+      </w:r>
+      <w:r>
+        <w:rPr>
+          <w:rFonts w:ascii="Helvetica Neue" w:hAnsi="Helvetica Neue"/>
+          <w:sz w:val="20"/>
+          <w:szCs w:val="20"/>
+        </w:rPr>
+        <w:t>b</w:t>
+      </w:r>
+      <w:r>
+        <w:rPr>
+          <w:rFonts w:ascii="Helvetica Neue" w:hAnsi="Helvetica Neue"/>
+          <w:sz w:val="20"/>
+          <w:szCs w:val="20"/>
+        </w:rPr>
+        <w:t>y H. H. Lamb</w:t>
+      </w:r>
+      <w:r>
+        <w:rPr>
+          <w:rFonts w:ascii="Helvetica Neue" w:hAnsi="Helvetica Neue"/>
+          <w:sz w:val="20"/>
+          <w:szCs w:val="20"/>
+        </w:rPr>
+        <w:t xml:space="preserve"> (p</w:t>
+      </w:r>
+      <w:r>
+        <w:rPr>
+          <w:rFonts w:ascii="Helvetica Neue" w:hAnsi="Helvetica Neue"/>
+          <w:sz w:val="20"/>
+          <w:szCs w:val="20"/>
+        </w:rPr>
+        <w:t>51)</w:t>
+      </w:r>
+    </w:p>
+    <w:p>
+      <w:pPr>
+        <w:rPr>
+          <w:rFonts w:ascii="Helvetica Neue" w:hAnsi="Helvetica Neue"/>
+          <w:sz w:val="20"/>
+          <w:szCs w:val="20"/>
+        </w:rPr>
+      </w:pPr>
+    </w:p>
+    <w:p>
+      <w:pPr>
+        <w:pStyle w:val="Subtitle"/>
+      </w:pPr>
+      <w:r>
+        <w:t>Reflectance map</w:t>
+      </w:r>
+    </w:p>
+    <w:p>
+      <w:pPr>
+        <w:rPr>
+          <w:rFonts w:ascii="Helvetica Neue" w:hAnsi="Helvetica Neue"/>
+          <w:sz w:val="20"/>
+          <w:szCs w:val="20"/>
+        </w:rPr>
+      </w:pPr>
+      <w:r>
+        <w:rPr>
+          <w:rFonts w:ascii="Helvetica Neue" w:hAnsi="Helvetica Neue"/>
+          <w:sz w:val="20"/>
+          <w:szCs w:val="20"/>
+        </w:rPr>
+        <w:t>Makes explicit the relationship between the surface ori</w:t>
+      </w:r>
+      <w:r>
+        <w:rPr>
+          <w:rFonts w:ascii="Helvetica Neue" w:hAnsi="Helvetica Neue"/>
+          <w:sz w:val="20"/>
+          <w:szCs w:val="20"/>
+        </w:rPr>
+        <w:t>entation and the brightness (page</w:t>
+      </w:r>
+      <w:r>
+        <w:rPr>
+          <w:rFonts w:ascii="Helvetica Neue" w:hAnsi="Helvetica Neue"/>
+          <w:sz w:val="20"/>
+          <w:szCs w:val="20"/>
+        </w:rPr>
+        <w:t xml:space="preserve"> 218 livre)</w:t>
+      </w:r>
+    </w:p>
+    <w:p>
+      <w:pPr>
+        <w:rPr>
+          <w:rFonts w:ascii="Helvetica Neue" w:hAnsi="Helvetica Neue"/>
+          <w:sz w:val="20"/>
+          <w:szCs w:val="20"/>
+        </w:rPr>
+      </w:pPr>
+    </w:p>
+    <w:p>
+      <w:pPr>
+        <w:pStyle w:val="Subtitle"/>
+      </w:pPr>
+      <w:r>
+        <w:t>Watson ca</w:t>
       </w:r>
       <w:bookmarkStart w:id="0" w:name="_GoBack"/>
       <w:bookmarkEnd w:id="0"/>
-    </w:p>
+      <w:r>
+        <w:t>mera</w:t>
+      </w:r>
+    </w:p>
+    <w:p>
+      <w:pPr>
+        <w:rPr>
+          <w:rFonts w:ascii="Helvetica Neue" w:hAnsi="Helvetica Neue"/>
+          <w:sz w:val="20"/>
+          <w:szCs w:val="20"/>
+        </w:rPr>
+      </w:pPr>
+      <w:r>
+        <w:rPr>
+          <w:rFonts w:ascii="Helvetica Neue" w:hAnsi="Helvetica Neue"/>
+          <w:sz w:val="20"/>
+          <w:szCs w:val="20"/>
+        </w:rPr>
+        <w:t>http://mars.nasa.gov/mars2020/mission/science/for-scientists/instruments/sherloc/</w:t>
+      </w:r>
+    </w:p>
+    <w:p/>
     <w:sectPr>
       <w:pgSz w:w="11900" w:h="16840"/>
       <w:pgMar w:top="1417" w:right="1417" w:bottom="1417" w:left="1417" w:header="708" w:footer="708" w:gutter="0"/>
@@ -1559,6 +1967,20 @@
       <w:szCs w:val="22"/>
     </w:rPr>
   </w:style>
+  <w:style w:type="paragraph" w:styleId="NormalWeb">
+    <w:name w:val="Normal (Web)"/>
+    <w:basedOn w:val="Normal"/>
+    <w:uiPriority w:val="99"/>
+    <w:semiHidden/>
+    <w:unhideWhenUsed/>
+    <w:rsid w:val="00267A5C"/>
+    <w:pPr>
+      <w:spacing w:before="100" w:beforeAutospacing="1" w:after="100" w:afterAutospacing="1"/>
+    </w:pPr>
+    <w:rPr>
+      <w:rFonts w:ascii="Times New Roman" w:hAnsi="Times New Roman" w:cs="Times New Roman"/>
+    </w:rPr>
+  </w:style>
 </w:styles>
 </file>
 

</xml_diff>